<commit_message>
update problem set count in syllabus
</commit_message>
<xml_diff>
--- a/Math227CSyllabus.docx
+++ b/Math227CSyllabus.docx
@@ -1,6 +1,6 @@
 
 <file path=word/document.xml><?xml version="1.0" encoding="utf-8"?>
-<w:document xmlns:wpc="http://schemas.microsoft.com/office/word/2010/wordprocessingCanvas" xmlns:cx="http://schemas.microsoft.com/office/drawing/2014/chartex" xmlns:cx1="http://schemas.microsoft.com/office/drawing/2015/9/8/chartex" xmlns:cx2="http://schemas.microsoft.com/office/drawing/2015/10/21/chartex" xmlns:cx3="http://schemas.microsoft.com/office/drawing/2016/5/9/chartex" xmlns:cx4="http://schemas.microsoft.com/office/drawing/2016/5/10/chartex" xmlns:cx5="http://schemas.microsoft.com/office/drawing/2016/5/11/chartex" xmlns:cx6="http://schemas.microsoft.com/office/drawing/2016/5/12/chartex" xmlns:cx7="http://schemas.microsoft.com/office/drawing/2016/5/13/chartex" xmlns:cx8="http://schemas.microsoft.com/office/drawing/2016/5/14/chartex" xmlns:mc="http://schemas.openxmlformats.org/markup-compatibility/2006" xmlns:aink="http://schemas.microsoft.com/office/drawing/2016/ink" xmlns:am3d="http://schemas.microsoft.com/office/drawing/2017/model3d" xmlns:o="urn:schemas-microsoft-com:office:office" xmlns:r="http://schemas.openxmlformats.org/officeDocument/2006/relationships" xmlns:m="http://schemas.openxmlformats.org/officeDocument/2006/math" xmlns:v="urn:schemas-microsoft-com:vml" xmlns:wp14="http://schemas.microsoft.com/office/word/2010/wordprocessingDrawing" xmlns:wp="http://schemas.openxmlformats.org/drawingml/2006/wordprocessingDrawing" xmlns:w10="urn:schemas-microsoft-com:office:word" xmlns:w="http://schemas.openxmlformats.org/wordprocessingml/2006/main" xmlns:w14="http://schemas.microsoft.com/office/word/2010/wordml" xmlns:w15="http://schemas.microsoft.com/office/word/2012/wordml" xmlns:w16cex="http://schemas.microsoft.com/office/word/2018/wordml/cex" xmlns:w16cid="http://schemas.microsoft.com/office/word/2016/wordml/cid" xmlns:w16="http://schemas.microsoft.com/office/word/2018/wordml" xmlns:w16sdtdh="http://schemas.microsoft.com/office/word/2020/wordml/sdtdatahash" xmlns:w16se="http://schemas.microsoft.com/office/word/2015/wordml/symex" xmlns:wpg="http://schemas.microsoft.com/office/word/2010/wordprocessingGroup" xmlns:wpi="http://schemas.microsoft.com/office/word/2010/wordprocessingInk" xmlns:wne="http://schemas.microsoft.com/office/word/2006/wordml" xmlns:wps="http://schemas.microsoft.com/office/word/2010/wordprocessingShape" mc:Ignorable="w14 w15 w16se w16cid w16 w16cex w16sdtdh wp14">
+<w:document xmlns:wpc="http://schemas.microsoft.com/office/word/2010/wordprocessingCanvas" xmlns:cx="http://schemas.microsoft.com/office/drawing/2014/chartex" xmlns:cx1="http://schemas.microsoft.com/office/drawing/2015/9/8/chartex" xmlns:cx2="http://schemas.microsoft.com/office/drawing/2015/10/21/chartex" xmlns:cx3="http://schemas.microsoft.com/office/drawing/2016/5/9/chartex" xmlns:cx4="http://schemas.microsoft.com/office/drawing/2016/5/10/chartex" xmlns:cx5="http://schemas.microsoft.com/office/drawing/2016/5/11/chartex" xmlns:cx6="http://schemas.microsoft.com/office/drawing/2016/5/12/chartex" xmlns:cx7="http://schemas.microsoft.com/office/drawing/2016/5/13/chartex" xmlns:cx8="http://schemas.microsoft.com/office/drawing/2016/5/14/chartex" xmlns:mc="http://schemas.openxmlformats.org/markup-compatibility/2006" xmlns:aink="http://schemas.microsoft.com/office/drawing/2016/ink" xmlns:am3d="http://schemas.microsoft.com/office/drawing/2017/model3d" xmlns:o="urn:schemas-microsoft-com:office:office" xmlns:oel="http://schemas.microsoft.com/office/2019/extlst" xmlns:r="http://schemas.openxmlformats.org/officeDocument/2006/relationships" xmlns:m="http://schemas.openxmlformats.org/officeDocument/2006/math" xmlns:v="urn:schemas-microsoft-com:vml" xmlns:wp14="http://schemas.microsoft.com/office/word/2010/wordprocessingDrawing" xmlns:wp="http://schemas.openxmlformats.org/drawingml/2006/wordprocessingDrawing" xmlns:w10="urn:schemas-microsoft-com:office:word" xmlns:w="http://schemas.openxmlformats.org/wordprocessingml/2006/main" xmlns:w14="http://schemas.microsoft.com/office/word/2010/wordml" xmlns:w15="http://schemas.microsoft.com/office/word/2012/wordml" xmlns:w16cex="http://schemas.microsoft.com/office/word/2018/wordml/cex" xmlns:w16cid="http://schemas.microsoft.com/office/word/2016/wordml/cid" xmlns:w16="http://schemas.microsoft.com/office/word/2018/wordml" xmlns:w16du="http://schemas.microsoft.com/office/word/2023/wordml/word16du" xmlns:w16sdtdh="http://schemas.microsoft.com/office/word/2020/wordml/sdtdatahash" xmlns:w16sdtfl="http://schemas.microsoft.com/office/word/2024/wordml/sdtformatlock" xmlns:w16se="http://schemas.microsoft.com/office/word/2015/wordml/symex" xmlns:wpg="http://schemas.microsoft.com/office/word/2010/wordprocessingGroup" xmlns:wpi="http://schemas.microsoft.com/office/word/2010/wordprocessingInk" xmlns:wne="http://schemas.microsoft.com/office/word/2006/wordml" xmlns:wps="http://schemas.microsoft.com/office/word/2010/wordprocessingShape" mc:Ignorable="w14 w15 w16se w16cid w16 w16cex w16sdtdh w16sdtfl w16du wp14">
   <w:body>
     <w:p>
       <w:pPr>
@@ -440,20 +440,8 @@
           <w:sz w:val="21"/>
           <w:szCs w:val="21"/>
         </w:rPr>
-        <w:t xml:space="preserve">Introduction to Statistical Learning using R by James, Witten, Hastie and </w:t>
-      </w:r>
-      <w:proofErr w:type="spellStart"/>
-      <w:r>
-        <w:rPr>
-          <w:rFonts w:ascii="Arial" w:hAnsi="Arial" w:cs="Arial"/>
-          <w:b/>
-          <w:bCs/>
-          <w:sz w:val="21"/>
-          <w:szCs w:val="21"/>
-        </w:rPr>
-        <w:t>Tibshirani</w:t>
-      </w:r>
-      <w:proofErr w:type="spellEnd"/>
+        <w:t>Introduction to Statistical Learning using R by James, Witten, Hastie and Tibshirani</w:t>
+      </w:r>
       <w:r>
         <w:rPr>
           <w:rFonts w:ascii="Arial" w:hAnsi="Arial" w:cs="Arial"/>
@@ -515,29 +503,7 @@
           <w:sz w:val="21"/>
           <w:szCs w:val="21"/>
         </w:rPr>
-        <w:t xml:space="preserve"> by Goodfellow, </w:t>
-      </w:r>
-      <w:proofErr w:type="spellStart"/>
-      <w:r>
-        <w:rPr>
-          <w:rFonts w:ascii="Arial" w:hAnsi="Arial" w:cs="Arial"/>
-          <w:b/>
-          <w:bCs/>
-          <w:sz w:val="21"/>
-          <w:szCs w:val="21"/>
-        </w:rPr>
-        <w:t>Bengio</w:t>
-      </w:r>
-      <w:proofErr w:type="spellEnd"/>
-      <w:r>
-        <w:rPr>
-          <w:rFonts w:ascii="Arial" w:hAnsi="Arial" w:cs="Arial"/>
-          <w:b/>
-          <w:bCs/>
-          <w:sz w:val="21"/>
-          <w:szCs w:val="21"/>
-        </w:rPr>
-        <w:t xml:space="preserve">, Courville, </w:t>
+        <w:t xml:space="preserve"> by Goodfellow, Bengio, Courville, </w:t>
       </w:r>
       <w:r>
         <w:rPr>
@@ -715,7 +681,6 @@
         </w:rPr>
         <w:t xml:space="preserve">In the second part of the course, we will make use of </w:t>
       </w:r>
-      <w:proofErr w:type="spellStart"/>
       <w:r>
         <w:rPr>
           <w:rFonts w:ascii="Arial" w:hAnsi="Arial" w:cs="Arial"/>
@@ -725,19 +690,7 @@
           <w:sz w:val="21"/>
           <w:szCs w:val="21"/>
         </w:rPr>
-        <w:t>Jupyter</w:t>
-      </w:r>
-      <w:proofErr w:type="spellEnd"/>
-      <w:r>
-        <w:rPr>
-          <w:rFonts w:ascii="Arial" w:hAnsi="Arial" w:cs="Arial"/>
-          <w:b/>
-          <w:bCs/>
-          <w:color w:val="C45911" w:themeColor="accent2" w:themeShade="BF"/>
-          <w:sz w:val="21"/>
-          <w:szCs w:val="21"/>
-        </w:rPr>
-        <w:t xml:space="preserve"> notebooks and the R programming language</w:t>
+        <w:t>Jupyter notebooks and the R programming language</w:t>
       </w:r>
       <w:r>
         <w:rPr>
@@ -753,43 +706,7 @@
           <w:sz w:val="21"/>
           <w:szCs w:val="21"/>
         </w:rPr>
-        <w:t xml:space="preserve"> The easiest way to install </w:t>
-      </w:r>
-      <w:proofErr w:type="spellStart"/>
-      <w:r>
-        <w:rPr>
-          <w:rFonts w:ascii="Arial" w:hAnsi="Arial" w:cs="Arial"/>
-          <w:sz w:val="21"/>
-          <w:szCs w:val="21"/>
-        </w:rPr>
-        <w:t>Jupyter</w:t>
-      </w:r>
-      <w:proofErr w:type="spellEnd"/>
-      <w:r>
-        <w:rPr>
-          <w:rFonts w:ascii="Arial" w:hAnsi="Arial" w:cs="Arial"/>
-          <w:sz w:val="21"/>
-          <w:szCs w:val="21"/>
-        </w:rPr>
-        <w:t xml:space="preserve"> and R on your machine is through Anaconda, available openly online. We plan to start using </w:t>
-      </w:r>
-      <w:proofErr w:type="spellStart"/>
-      <w:r>
-        <w:rPr>
-          <w:rFonts w:ascii="Arial" w:hAnsi="Arial" w:cs="Arial"/>
-          <w:sz w:val="21"/>
-          <w:szCs w:val="21"/>
-        </w:rPr>
-        <w:t>Jupyter</w:t>
-      </w:r>
-      <w:proofErr w:type="spellEnd"/>
-      <w:r>
-        <w:rPr>
-          <w:rFonts w:ascii="Arial" w:hAnsi="Arial" w:cs="Arial"/>
-          <w:sz w:val="21"/>
-          <w:szCs w:val="21"/>
-        </w:rPr>
-        <w:t xml:space="preserve"> around Week </w:t>
+        <w:t xml:space="preserve"> The easiest way to install Jupyter and R on your machine is through Anaconda, available openly online. We plan to start using Jupyter around Week </w:t>
       </w:r>
       <w:r>
         <w:rPr>
@@ -1163,25 +1080,7 @@
           <w:sz w:val="21"/>
           <w:szCs w:val="21"/>
         </w:rPr>
-        <w:t xml:space="preserve">introns, </w:t>
-      </w:r>
-      <w:proofErr w:type="gramStart"/>
-      <w:r>
-        <w:rPr>
-          <w:rFonts w:ascii="Arial" w:hAnsi="Arial" w:cs="Arial"/>
-          <w:sz w:val="21"/>
-          <w:szCs w:val="21"/>
-        </w:rPr>
-        <w:t>exons</w:t>
-      </w:r>
-      <w:proofErr w:type="gramEnd"/>
-      <w:r>
-        <w:rPr>
-          <w:rFonts w:ascii="Arial" w:hAnsi="Arial" w:cs="Arial"/>
-          <w:sz w:val="21"/>
-          <w:szCs w:val="21"/>
-        </w:rPr>
-        <w:t xml:space="preserve"> and</w:t>
+        <w:t>introns, exons and</w:t>
       </w:r>
       <w:r>
         <w:rPr>
@@ -1786,7 +1685,7 @@
           <w:sz w:val="21"/>
           <w:szCs w:val="21"/>
         </w:rPr>
-        <w:t>2</w:t>
+        <w:t>1</w:t>
       </w:r>
       <w:r>
         <w:rPr>
@@ -1861,25 +1760,7 @@
           <w:sz w:val="21"/>
           <w:szCs w:val="21"/>
         </w:rPr>
-        <w:t xml:space="preserve">e.g., latex, Microsoft Word, </w:t>
-      </w:r>
-      <w:proofErr w:type="spellStart"/>
-      <w:r>
-        <w:rPr>
-          <w:rFonts w:ascii="Arial" w:hAnsi="Arial" w:cs="Arial"/>
-          <w:sz w:val="21"/>
-          <w:szCs w:val="21"/>
-        </w:rPr>
-        <w:t>Jupyter</w:t>
-      </w:r>
-      <w:proofErr w:type="spellEnd"/>
-      <w:r>
-        <w:rPr>
-          <w:rFonts w:ascii="Arial" w:hAnsi="Arial" w:cs="Arial"/>
-          <w:sz w:val="21"/>
-          <w:szCs w:val="21"/>
-        </w:rPr>
-        <w:t xml:space="preserve"> notebooks, Mathematica notebooks, …) </w:t>
+        <w:t xml:space="preserve">e.g., latex, Microsoft Word, Jupyter notebooks, Mathematica notebooks, …) </w:t>
       </w:r>
       <w:r>
         <w:rPr>
@@ -2032,25 +1913,7 @@
           <w:sz w:val="21"/>
           <w:szCs w:val="21"/>
         </w:rPr>
-        <w:t xml:space="preserve">  During the first two weeks of class, all add/drop changes are made online. There is also an online waitlist for the course if it is full. For more </w:t>
-      </w:r>
-      <w:proofErr w:type="gramStart"/>
-      <w:r>
-        <w:rPr>
-          <w:rFonts w:ascii="Arial" w:hAnsi="Arial" w:cs="Arial"/>
-          <w:sz w:val="21"/>
-          <w:szCs w:val="21"/>
-        </w:rPr>
-        <w:t>information</w:t>
-      </w:r>
-      <w:proofErr w:type="gramEnd"/>
-      <w:r>
-        <w:rPr>
-          <w:rFonts w:ascii="Arial" w:hAnsi="Arial" w:cs="Arial"/>
-          <w:sz w:val="21"/>
-          <w:szCs w:val="21"/>
-        </w:rPr>
-        <w:t xml:space="preserve"> please see the official guidelines at: http://www.math.uci.edu/courses/policy.php</w:t>
+        <w:t xml:space="preserve">  During the first two weeks of class, all add/drop changes are made online. There is also an online waitlist for the course if it is full. For more information please see the official guidelines at: http://www.math.uci.edu/courses/policy.php</w:t>
       </w:r>
     </w:p>
     <w:p>
@@ -2135,25 +1998,7 @@
           <w:sz w:val="21"/>
           <w:szCs w:val="21"/>
         </w:rPr>
-        <w:t xml:space="preserve">: Your professors want you to thrive at UCI, and we believe that your physical and emotional well-being are the pathways to getting there. We encourage you to do your best to maintain a healthy lifestyle this quarter by eating well, exercising, getting educated about the effects of illicit drugs and alcohol, getting enough sleep, and taking some time to relax. This will help you achieve your goals and cope with stress. All of us benefit from support during times of struggle. You are not alone. There are many helpful resources available on campus and an important part of the college experience is learning how to ask for help. If you are interested in what you can do to promote wellness in yourself and others, visit the Center for Student Wellness &amp; Health Promotion (studentwellness.uci.edu; 949-824-9355). This office, along with many other offices at UCI, can point you to campus resources that promote physical activity, good nutrition, and stress management. For other issues, consider reaching out to the Counseling Center (counseling.uci.edu; 949-824-6457). There are professionals there who can help with feelings of anxiety and depression, and who can provide guidance and support on a variety of concerns. Last, if you are concerned about a </w:t>
-      </w:r>
-      <w:proofErr w:type="gramStart"/>
-      <w:r>
-        <w:rPr>
-          <w:rFonts w:ascii="Arial" w:hAnsi="Arial" w:cs="Arial"/>
-          <w:sz w:val="21"/>
-          <w:szCs w:val="21"/>
-        </w:rPr>
-        <w:t>life threatening</w:t>
-      </w:r>
-      <w:proofErr w:type="gramEnd"/>
-      <w:r>
-        <w:rPr>
-          <w:rFonts w:ascii="Arial" w:hAnsi="Arial" w:cs="Arial"/>
-          <w:sz w:val="21"/>
-          <w:szCs w:val="21"/>
-        </w:rPr>
-        <w:t xml:space="preserve"> situation, we encourage you to contact the UCI Police Department at 9-1-1.</w:t>
+        <w:t>: Your professors want you to thrive at UCI, and we believe that your physical and emotional well-being are the pathways to getting there. We encourage you to do your best to maintain a healthy lifestyle this quarter by eating well, exercising, getting educated about the effects of illicit drugs and alcohol, getting enough sleep, and taking some time to relax. This will help you achieve your goals and cope with stress. All of us benefit from support during times of struggle. You are not alone. There are many helpful resources available on campus and an important part of the college experience is learning how to ask for help. If you are interested in what you can do to promote wellness in yourself and others, visit the Center for Student Wellness &amp; Health Promotion (studentwellness.uci.edu; 949-824-9355). This office, along with many other offices at UCI, can point you to campus resources that promote physical activity, good nutrition, and stress management. For other issues, consider reaching out to the Counseling Center (counseling.uci.edu; 949-824-6457). There are professionals there who can help with feelings of anxiety and depression, and who can provide guidance and support on a variety of concerns. Last, if you are concerned about a life threatening situation, we encourage you to contact the UCI Police Department at 9-1-1.</w:t>
       </w:r>
     </w:p>
     <w:p>
@@ -2179,7 +2024,7 @@
 </file>
 
 <file path=word/endnotes.xml><?xml version="1.0" encoding="utf-8"?>
-<w:endnotes xmlns:wpc="http://schemas.microsoft.com/office/word/2010/wordprocessingCanvas" xmlns:cx="http://schemas.microsoft.com/office/drawing/2014/chartex" xmlns:cx1="http://schemas.microsoft.com/office/drawing/2015/9/8/chartex" xmlns:cx2="http://schemas.microsoft.com/office/drawing/2015/10/21/chartex" xmlns:cx3="http://schemas.microsoft.com/office/drawing/2016/5/9/chartex" xmlns:cx4="http://schemas.microsoft.com/office/drawing/2016/5/10/chartex" xmlns:cx5="http://schemas.microsoft.com/office/drawing/2016/5/11/chartex" xmlns:cx6="http://schemas.microsoft.com/office/drawing/2016/5/12/chartex" xmlns:cx7="http://schemas.microsoft.com/office/drawing/2016/5/13/chartex" xmlns:cx8="http://schemas.microsoft.com/office/drawing/2016/5/14/chartex" xmlns:mc="http://schemas.openxmlformats.org/markup-compatibility/2006" xmlns:aink="http://schemas.microsoft.com/office/drawing/2016/ink" xmlns:am3d="http://schemas.microsoft.com/office/drawing/2017/model3d" xmlns:o="urn:schemas-microsoft-com:office:office" xmlns:r="http://schemas.openxmlformats.org/officeDocument/2006/relationships" xmlns:m="http://schemas.openxmlformats.org/officeDocument/2006/math" xmlns:v="urn:schemas-microsoft-com:vml" xmlns:wp14="http://schemas.microsoft.com/office/word/2010/wordprocessingDrawing" xmlns:wp="http://schemas.openxmlformats.org/drawingml/2006/wordprocessingDrawing" xmlns:w10="urn:schemas-microsoft-com:office:word" xmlns:w="http://schemas.openxmlformats.org/wordprocessingml/2006/main" xmlns:w14="http://schemas.microsoft.com/office/word/2010/wordml" xmlns:w15="http://schemas.microsoft.com/office/word/2012/wordml" xmlns:w16cex="http://schemas.microsoft.com/office/word/2018/wordml/cex" xmlns:w16cid="http://schemas.microsoft.com/office/word/2016/wordml/cid" xmlns:w16="http://schemas.microsoft.com/office/word/2018/wordml" xmlns:w16sdtdh="http://schemas.microsoft.com/office/word/2020/wordml/sdtdatahash" xmlns:w16se="http://schemas.microsoft.com/office/word/2015/wordml/symex" xmlns:wpg="http://schemas.microsoft.com/office/word/2010/wordprocessingGroup" xmlns:wpi="http://schemas.microsoft.com/office/word/2010/wordprocessingInk" xmlns:wne="http://schemas.microsoft.com/office/word/2006/wordml" xmlns:wps="http://schemas.microsoft.com/office/word/2010/wordprocessingShape" mc:Ignorable="w14 w15 w16se w16cid w16 w16cex w16sdtdh wp14">
+<w:endnotes xmlns:wpc="http://schemas.microsoft.com/office/word/2010/wordprocessingCanvas" xmlns:cx="http://schemas.microsoft.com/office/drawing/2014/chartex" xmlns:cx1="http://schemas.microsoft.com/office/drawing/2015/9/8/chartex" xmlns:cx2="http://schemas.microsoft.com/office/drawing/2015/10/21/chartex" xmlns:cx3="http://schemas.microsoft.com/office/drawing/2016/5/9/chartex" xmlns:cx4="http://schemas.microsoft.com/office/drawing/2016/5/10/chartex" xmlns:cx5="http://schemas.microsoft.com/office/drawing/2016/5/11/chartex" xmlns:cx6="http://schemas.microsoft.com/office/drawing/2016/5/12/chartex" xmlns:cx7="http://schemas.microsoft.com/office/drawing/2016/5/13/chartex" xmlns:cx8="http://schemas.microsoft.com/office/drawing/2016/5/14/chartex" xmlns:mc="http://schemas.openxmlformats.org/markup-compatibility/2006" xmlns:aink="http://schemas.microsoft.com/office/drawing/2016/ink" xmlns:am3d="http://schemas.microsoft.com/office/drawing/2017/model3d" xmlns:o="urn:schemas-microsoft-com:office:office" xmlns:oel="http://schemas.microsoft.com/office/2019/extlst" xmlns:r="http://schemas.openxmlformats.org/officeDocument/2006/relationships" xmlns:m="http://schemas.openxmlformats.org/officeDocument/2006/math" xmlns:v="urn:schemas-microsoft-com:vml" xmlns:wp14="http://schemas.microsoft.com/office/word/2010/wordprocessingDrawing" xmlns:wp="http://schemas.openxmlformats.org/drawingml/2006/wordprocessingDrawing" xmlns:w10="urn:schemas-microsoft-com:office:word" xmlns:w="http://schemas.openxmlformats.org/wordprocessingml/2006/main" xmlns:w14="http://schemas.microsoft.com/office/word/2010/wordml" xmlns:w15="http://schemas.microsoft.com/office/word/2012/wordml" xmlns:w16cex="http://schemas.microsoft.com/office/word/2018/wordml/cex" xmlns:w16cid="http://schemas.microsoft.com/office/word/2016/wordml/cid" xmlns:w16="http://schemas.microsoft.com/office/word/2018/wordml" xmlns:w16du="http://schemas.microsoft.com/office/word/2023/wordml/word16du" xmlns:w16sdtdh="http://schemas.microsoft.com/office/word/2020/wordml/sdtdatahash" xmlns:w16sdtfl="http://schemas.microsoft.com/office/word/2024/wordml/sdtformatlock" xmlns:w16se="http://schemas.microsoft.com/office/word/2015/wordml/symex" xmlns:wpg="http://schemas.microsoft.com/office/word/2010/wordprocessingGroup" xmlns:wpi="http://schemas.microsoft.com/office/word/2010/wordprocessingInk" xmlns:wne="http://schemas.microsoft.com/office/word/2006/wordml" xmlns:wps="http://schemas.microsoft.com/office/word/2010/wordprocessingShape" mc:Ignorable="w14 w15 w16se w16cid w16 w16cex w16sdtdh w16sdtfl w16du wp14">
   <w:endnote w:type="separator" w:id="-1">
     <w:p>
       <w:r>
@@ -2198,7 +2043,7 @@
 </file>
 
 <file path=word/footnotes.xml><?xml version="1.0" encoding="utf-8"?>
-<w:footnotes xmlns:wpc="http://schemas.microsoft.com/office/word/2010/wordprocessingCanvas" xmlns:cx="http://schemas.microsoft.com/office/drawing/2014/chartex" xmlns:cx1="http://schemas.microsoft.com/office/drawing/2015/9/8/chartex" xmlns:cx2="http://schemas.microsoft.com/office/drawing/2015/10/21/chartex" xmlns:cx3="http://schemas.microsoft.com/office/drawing/2016/5/9/chartex" xmlns:cx4="http://schemas.microsoft.com/office/drawing/2016/5/10/chartex" xmlns:cx5="http://schemas.microsoft.com/office/drawing/2016/5/11/chartex" xmlns:cx6="http://schemas.microsoft.com/office/drawing/2016/5/12/chartex" xmlns:cx7="http://schemas.microsoft.com/office/drawing/2016/5/13/chartex" xmlns:cx8="http://schemas.microsoft.com/office/drawing/2016/5/14/chartex" xmlns:mc="http://schemas.openxmlformats.org/markup-compatibility/2006" xmlns:aink="http://schemas.microsoft.com/office/drawing/2016/ink" xmlns:am3d="http://schemas.microsoft.com/office/drawing/2017/model3d" xmlns:o="urn:schemas-microsoft-com:office:office" xmlns:r="http://schemas.openxmlformats.org/officeDocument/2006/relationships" xmlns:m="http://schemas.openxmlformats.org/officeDocument/2006/math" xmlns:v="urn:schemas-microsoft-com:vml" xmlns:wp14="http://schemas.microsoft.com/office/word/2010/wordprocessingDrawing" xmlns:wp="http://schemas.openxmlformats.org/drawingml/2006/wordprocessingDrawing" xmlns:w10="urn:schemas-microsoft-com:office:word" xmlns:w="http://schemas.openxmlformats.org/wordprocessingml/2006/main" xmlns:w14="http://schemas.microsoft.com/office/word/2010/wordml" xmlns:w15="http://schemas.microsoft.com/office/word/2012/wordml" xmlns:w16cex="http://schemas.microsoft.com/office/word/2018/wordml/cex" xmlns:w16cid="http://schemas.microsoft.com/office/word/2016/wordml/cid" xmlns:w16="http://schemas.microsoft.com/office/word/2018/wordml" xmlns:w16sdtdh="http://schemas.microsoft.com/office/word/2020/wordml/sdtdatahash" xmlns:w16se="http://schemas.microsoft.com/office/word/2015/wordml/symex" xmlns:wpg="http://schemas.microsoft.com/office/word/2010/wordprocessingGroup" xmlns:wpi="http://schemas.microsoft.com/office/word/2010/wordprocessingInk" xmlns:wne="http://schemas.microsoft.com/office/word/2006/wordml" xmlns:wps="http://schemas.microsoft.com/office/word/2010/wordprocessingShape" mc:Ignorable="w14 w15 w16se w16cid w16 w16cex w16sdtdh wp14">
+<w:footnotes xmlns:wpc="http://schemas.microsoft.com/office/word/2010/wordprocessingCanvas" xmlns:cx="http://schemas.microsoft.com/office/drawing/2014/chartex" xmlns:cx1="http://schemas.microsoft.com/office/drawing/2015/9/8/chartex" xmlns:cx2="http://schemas.microsoft.com/office/drawing/2015/10/21/chartex" xmlns:cx3="http://schemas.microsoft.com/office/drawing/2016/5/9/chartex" xmlns:cx4="http://schemas.microsoft.com/office/drawing/2016/5/10/chartex" xmlns:cx5="http://schemas.microsoft.com/office/drawing/2016/5/11/chartex" xmlns:cx6="http://schemas.microsoft.com/office/drawing/2016/5/12/chartex" xmlns:cx7="http://schemas.microsoft.com/office/drawing/2016/5/13/chartex" xmlns:cx8="http://schemas.microsoft.com/office/drawing/2016/5/14/chartex" xmlns:mc="http://schemas.openxmlformats.org/markup-compatibility/2006" xmlns:aink="http://schemas.microsoft.com/office/drawing/2016/ink" xmlns:am3d="http://schemas.microsoft.com/office/drawing/2017/model3d" xmlns:o="urn:schemas-microsoft-com:office:office" xmlns:oel="http://schemas.microsoft.com/office/2019/extlst" xmlns:r="http://schemas.openxmlformats.org/officeDocument/2006/relationships" xmlns:m="http://schemas.openxmlformats.org/officeDocument/2006/math" xmlns:v="urn:schemas-microsoft-com:vml" xmlns:wp14="http://schemas.microsoft.com/office/word/2010/wordprocessingDrawing" xmlns:wp="http://schemas.openxmlformats.org/drawingml/2006/wordprocessingDrawing" xmlns:w10="urn:schemas-microsoft-com:office:word" xmlns:w="http://schemas.openxmlformats.org/wordprocessingml/2006/main" xmlns:w14="http://schemas.microsoft.com/office/word/2010/wordml" xmlns:w15="http://schemas.microsoft.com/office/word/2012/wordml" xmlns:w16cex="http://schemas.microsoft.com/office/word/2018/wordml/cex" xmlns:w16cid="http://schemas.microsoft.com/office/word/2016/wordml/cid" xmlns:w16="http://schemas.microsoft.com/office/word/2018/wordml" xmlns:w16du="http://schemas.microsoft.com/office/word/2023/wordml/word16du" xmlns:w16sdtdh="http://schemas.microsoft.com/office/word/2020/wordml/sdtdatahash" xmlns:w16sdtfl="http://schemas.microsoft.com/office/word/2024/wordml/sdtformatlock" xmlns:w16se="http://schemas.microsoft.com/office/word/2015/wordml/symex" xmlns:wpg="http://schemas.microsoft.com/office/word/2010/wordprocessingGroup" xmlns:wpi="http://schemas.microsoft.com/office/word/2010/wordprocessingInk" xmlns:wne="http://schemas.microsoft.com/office/word/2006/wordml" xmlns:wps="http://schemas.microsoft.com/office/word/2010/wordprocessingShape" mc:Ignorable="w14 w15 w16se w16cid w16 w16cex w16sdtdh w16sdtfl w16du wp14">
   <w:footnote w:type="separator" w:id="-1">
     <w:p>
       <w:r>
@@ -2217,7 +2062,7 @@
 </file>
 
 <file path=word/numbering.xml><?xml version="1.0" encoding="utf-8"?>
-<w:numbering xmlns:wpc="http://schemas.microsoft.com/office/word/2010/wordprocessingCanvas" xmlns:cx="http://schemas.microsoft.com/office/drawing/2014/chartex" xmlns:cx1="http://schemas.microsoft.com/office/drawing/2015/9/8/chartex" xmlns:cx2="http://schemas.microsoft.com/office/drawing/2015/10/21/chartex" xmlns:cx3="http://schemas.microsoft.com/office/drawing/2016/5/9/chartex" xmlns:cx4="http://schemas.microsoft.com/office/drawing/2016/5/10/chartex" xmlns:cx5="http://schemas.microsoft.com/office/drawing/2016/5/11/chartex" xmlns:cx6="http://schemas.microsoft.com/office/drawing/2016/5/12/chartex" xmlns:cx7="http://schemas.microsoft.com/office/drawing/2016/5/13/chartex" xmlns:cx8="http://schemas.microsoft.com/office/drawing/2016/5/14/chartex" xmlns:mc="http://schemas.openxmlformats.org/markup-compatibility/2006" xmlns:aink="http://schemas.microsoft.com/office/drawing/2016/ink" xmlns:am3d="http://schemas.microsoft.com/office/drawing/2017/model3d" xmlns:o="urn:schemas-microsoft-com:office:office" xmlns:r="http://schemas.openxmlformats.org/officeDocument/2006/relationships" xmlns:m="http://schemas.openxmlformats.org/officeDocument/2006/math" xmlns:v="urn:schemas-microsoft-com:vml" xmlns:wp14="http://schemas.microsoft.com/office/word/2010/wordprocessingDrawing" xmlns:wp="http://schemas.openxmlformats.org/drawingml/2006/wordprocessingDrawing" xmlns:w10="urn:schemas-microsoft-com:office:word" xmlns:w="http://schemas.openxmlformats.org/wordprocessingml/2006/main" xmlns:w14="http://schemas.microsoft.com/office/word/2010/wordml" xmlns:w15="http://schemas.microsoft.com/office/word/2012/wordml" xmlns:w16cex="http://schemas.microsoft.com/office/word/2018/wordml/cex" xmlns:w16cid="http://schemas.microsoft.com/office/word/2016/wordml/cid" xmlns:w16="http://schemas.microsoft.com/office/word/2018/wordml" xmlns:w16sdtdh="http://schemas.microsoft.com/office/word/2020/wordml/sdtdatahash" xmlns:w16se="http://schemas.microsoft.com/office/word/2015/wordml/symex" xmlns:wpg="http://schemas.microsoft.com/office/word/2010/wordprocessingGroup" xmlns:wpi="http://schemas.microsoft.com/office/word/2010/wordprocessingInk" xmlns:wne="http://schemas.microsoft.com/office/word/2006/wordml" xmlns:wps="http://schemas.microsoft.com/office/word/2010/wordprocessingShape" mc:Ignorable="w14 w15 w16se w16cid w16 w16cex w16sdtdh wp14">
+<w:numbering xmlns:wpc="http://schemas.microsoft.com/office/word/2010/wordprocessingCanvas" xmlns:cx="http://schemas.microsoft.com/office/drawing/2014/chartex" xmlns:cx1="http://schemas.microsoft.com/office/drawing/2015/9/8/chartex" xmlns:cx2="http://schemas.microsoft.com/office/drawing/2015/10/21/chartex" xmlns:cx3="http://schemas.microsoft.com/office/drawing/2016/5/9/chartex" xmlns:cx4="http://schemas.microsoft.com/office/drawing/2016/5/10/chartex" xmlns:cx5="http://schemas.microsoft.com/office/drawing/2016/5/11/chartex" xmlns:cx6="http://schemas.microsoft.com/office/drawing/2016/5/12/chartex" xmlns:cx7="http://schemas.microsoft.com/office/drawing/2016/5/13/chartex" xmlns:cx8="http://schemas.microsoft.com/office/drawing/2016/5/14/chartex" xmlns:mc="http://schemas.openxmlformats.org/markup-compatibility/2006" xmlns:aink="http://schemas.microsoft.com/office/drawing/2016/ink" xmlns:am3d="http://schemas.microsoft.com/office/drawing/2017/model3d" xmlns:o="urn:schemas-microsoft-com:office:office" xmlns:oel="http://schemas.microsoft.com/office/2019/extlst" xmlns:r="http://schemas.openxmlformats.org/officeDocument/2006/relationships" xmlns:m="http://schemas.openxmlformats.org/officeDocument/2006/math" xmlns:v="urn:schemas-microsoft-com:vml" xmlns:wp14="http://schemas.microsoft.com/office/word/2010/wordprocessingDrawing" xmlns:wp="http://schemas.openxmlformats.org/drawingml/2006/wordprocessingDrawing" xmlns:w10="urn:schemas-microsoft-com:office:word" xmlns:w="http://schemas.openxmlformats.org/wordprocessingml/2006/main" xmlns:w14="http://schemas.microsoft.com/office/word/2010/wordml" xmlns:w15="http://schemas.microsoft.com/office/word/2012/wordml" xmlns:w16cex="http://schemas.microsoft.com/office/word/2018/wordml/cex" xmlns:w16cid="http://schemas.microsoft.com/office/word/2016/wordml/cid" xmlns:w16="http://schemas.microsoft.com/office/word/2018/wordml" xmlns:w16du="http://schemas.microsoft.com/office/word/2023/wordml/word16du" xmlns:w16sdtdh="http://schemas.microsoft.com/office/word/2020/wordml/sdtdatahash" xmlns:w16sdtfl="http://schemas.microsoft.com/office/word/2024/wordml/sdtformatlock" xmlns:w16se="http://schemas.microsoft.com/office/word/2015/wordml/symex" xmlns:wpg="http://schemas.microsoft.com/office/word/2010/wordprocessingGroup" xmlns:wpi="http://schemas.microsoft.com/office/word/2010/wordprocessingInk" xmlns:wne="http://schemas.microsoft.com/office/word/2006/wordml" xmlns:wps="http://schemas.microsoft.com/office/word/2010/wordprocessingShape" mc:Ignorable="w14 w15 w16se w16cid w16 w16cex w16sdtdh w16sdtfl w16du wp14">
   <w:abstractNum w:abstractNumId="0" w15:restartNumberingAfterBreak="0">
     <w:nsid w:val="08A84BCD"/>
     <w:multiLevelType w:val="hybridMultilevel"/>
@@ -3211,38 +3056,38 @@
       </w:rPr>
     </w:lvl>
   </w:abstractNum>
-  <w:num w:numId="1">
+  <w:num w:numId="1" w16cid:durableId="1076395293">
     <w:abstractNumId w:val="2"/>
   </w:num>
-  <w:num w:numId="2">
+  <w:num w:numId="2" w16cid:durableId="1097597912">
     <w:abstractNumId w:val="4"/>
   </w:num>
-  <w:num w:numId="3">
+  <w:num w:numId="3" w16cid:durableId="2128112108">
     <w:abstractNumId w:val="1"/>
   </w:num>
-  <w:num w:numId="4">
+  <w:num w:numId="4" w16cid:durableId="295913828">
     <w:abstractNumId w:val="3"/>
   </w:num>
-  <w:num w:numId="5">
+  <w:num w:numId="5" w16cid:durableId="147866111">
     <w:abstractNumId w:val="0"/>
   </w:num>
-  <w:num w:numId="6">
+  <w:num w:numId="6" w16cid:durableId="1340430697">
     <w:abstractNumId w:val="6"/>
   </w:num>
-  <w:num w:numId="7">
+  <w:num w:numId="7" w16cid:durableId="521210140">
     <w:abstractNumId w:val="5"/>
   </w:num>
-  <w:num w:numId="8">
+  <w:num w:numId="8" w16cid:durableId="505945810">
     <w:abstractNumId w:val="7"/>
   </w:num>
-  <w:num w:numId="9">
+  <w:num w:numId="9" w16cid:durableId="1830713193">
     <w:abstractNumId w:val="8"/>
   </w:num>
 </w:numbering>
 </file>
 
 <file path=word/styles.xml><?xml version="1.0" encoding="utf-8"?>
-<w:styles xmlns:mc="http://schemas.openxmlformats.org/markup-compatibility/2006" xmlns:r="http://schemas.openxmlformats.org/officeDocument/2006/relationships" xmlns:w="http://schemas.openxmlformats.org/wordprocessingml/2006/main" xmlns:w14="http://schemas.microsoft.com/office/word/2010/wordml" xmlns:w15="http://schemas.microsoft.com/office/word/2012/wordml" xmlns:w16cex="http://schemas.microsoft.com/office/word/2018/wordml/cex" xmlns:w16cid="http://schemas.microsoft.com/office/word/2016/wordml/cid" xmlns:w16="http://schemas.microsoft.com/office/word/2018/wordml" xmlns:w16sdtdh="http://schemas.microsoft.com/office/word/2020/wordml/sdtdatahash" xmlns:w16se="http://schemas.microsoft.com/office/word/2015/wordml/symex" mc:Ignorable="w14 w15 w16se w16cid w16 w16cex w16sdtdh">
+<w:styles xmlns:mc="http://schemas.openxmlformats.org/markup-compatibility/2006" xmlns:r="http://schemas.openxmlformats.org/officeDocument/2006/relationships" xmlns:w="http://schemas.openxmlformats.org/wordprocessingml/2006/main" xmlns:w14="http://schemas.microsoft.com/office/word/2010/wordml" xmlns:w15="http://schemas.microsoft.com/office/word/2012/wordml" xmlns:w16cex="http://schemas.microsoft.com/office/word/2018/wordml/cex" xmlns:w16cid="http://schemas.microsoft.com/office/word/2016/wordml/cid" xmlns:w16="http://schemas.microsoft.com/office/word/2018/wordml" xmlns:w16du="http://schemas.microsoft.com/office/word/2023/wordml/word16du" xmlns:w16sdtdh="http://schemas.microsoft.com/office/word/2020/wordml/sdtdatahash" xmlns:w16sdtfl="http://schemas.microsoft.com/office/word/2024/wordml/sdtformatlock" xmlns:w16se="http://schemas.microsoft.com/office/word/2015/wordml/symex" mc:Ignorable="w14 w15 w16se w16cid w16 w16cex w16sdtdh w16sdtfl w16du">
   <w:docDefaults>
     <w:rPrDefault>
       <w:rPr>
@@ -3637,6 +3482,7 @@
   <w:style w:type="character" w:default="1" w:styleId="DefaultParagraphFont">
     <w:name w:val="Default Paragraph Font"/>
     <w:uiPriority w:val="1"/>
+    <w:semiHidden/>
     <w:unhideWhenUsed/>
   </w:style>
   <w:style w:type="table" w:default="1" w:styleId="TableNormal">

</xml_diff>